<commit_message>
Final fixes on docs and pdfs
</commit_message>
<xml_diff>
--- a/Project Plan/project-plan v1.0.docx
+++ b/Project Plan/project-plan v1.0.docx
@@ -1,6 +1,6 @@
 
 <file path=word/document.xml><?xml version="1.0" encoding="utf-8"?>
-<w:document xmlns:wpc="http://schemas.microsoft.com/office/word/2010/wordprocessingCanvas" xmlns:cx="http://schemas.microsoft.com/office/drawing/2014/chartex" xmlns:cx1="http://schemas.microsoft.com/office/drawing/2015/9/8/chartex" xmlns:cx2="http://schemas.microsoft.com/office/drawing/2015/10/21/chartex" xmlns:cx3="http://schemas.microsoft.com/office/drawing/2016/5/9/chartex" xmlns:cx4="http://schemas.microsoft.com/office/drawing/2016/5/10/chartex" xmlns:cx5="http://schemas.microsoft.com/office/drawing/2016/5/11/chartex" xmlns:cx6="http://schemas.microsoft.com/office/drawing/2016/5/12/chartex" xmlns:cx7="http://schemas.microsoft.com/office/drawing/2016/5/13/chartex" xmlns:cx8="http://schemas.microsoft.com/office/drawing/2016/5/14/chartex" xmlns:mc="http://schemas.openxmlformats.org/markup-compatibility/2006" xmlns:aink="http://schemas.microsoft.com/office/drawing/2016/ink" xmlns:am3d="http://schemas.microsoft.com/office/drawing/2017/model3d" xmlns:o="urn:schemas-microsoft-com:office:office" xmlns:oel="http://schemas.microsoft.com/office/2019/extlst" xmlns:r="http://schemas.openxmlformats.org/officeDocument/2006/relationships" xmlns:m="http://schemas.openxmlformats.org/officeDocument/2006/math" xmlns:v="urn:schemas-microsoft-com:vml" xmlns:wp14="http://schemas.microsoft.com/office/word/2010/wordprocessingDrawing" xmlns:wp="http://schemas.openxmlformats.org/drawingml/2006/wordprocessingDrawing" xmlns:w10="urn:schemas-microsoft-com:office:word" xmlns:w="http://schemas.openxmlformats.org/wordprocessingml/2006/main" xmlns:w14="http://schemas.microsoft.com/office/word/2010/wordml" xmlns:w15="http://schemas.microsoft.com/office/word/2012/wordml" xmlns:w16cex="http://schemas.microsoft.com/office/word/2018/wordml/cex" xmlns:w16cid="http://schemas.microsoft.com/office/word/2016/wordml/cid" xmlns:w16="http://schemas.microsoft.com/office/word/2018/wordml" xmlns:w16du="http://schemas.microsoft.com/office/word/2023/wordml/word16du" xmlns:w16sdtdh="http://schemas.microsoft.com/office/word/2020/wordml/sdtdatahash" xmlns:w16se="http://schemas.microsoft.com/office/word/2015/wordml/symex" xmlns:wpg="http://schemas.microsoft.com/office/word/2010/wordprocessingGroup" xmlns:wpi="http://schemas.microsoft.com/office/word/2010/wordprocessingInk" xmlns:wne="http://schemas.microsoft.com/office/word/2006/wordml" xmlns:wps="http://schemas.microsoft.com/office/word/2010/wordprocessingShape" mc:Ignorable="w14 w15 w16se w16cid w16 w16cex w16sdtdh wp14">
+<w:document xmlns:wpc="http://schemas.microsoft.com/office/word/2010/wordprocessingCanvas" xmlns:cx="http://schemas.microsoft.com/office/drawing/2014/chartex" xmlns:cx1="http://schemas.microsoft.com/office/drawing/2015/9/8/chartex" xmlns:cx2="http://schemas.microsoft.com/office/drawing/2015/10/21/chartex" xmlns:cx3="http://schemas.microsoft.com/office/drawing/2016/5/9/chartex" xmlns:cx4="http://schemas.microsoft.com/office/drawing/2016/5/10/chartex" xmlns:cx5="http://schemas.microsoft.com/office/drawing/2016/5/11/chartex" xmlns:cx6="http://schemas.microsoft.com/office/drawing/2016/5/12/chartex" xmlns:cx7="http://schemas.microsoft.com/office/drawing/2016/5/13/chartex" xmlns:cx8="http://schemas.microsoft.com/office/drawing/2016/5/14/chartex" xmlns:mc="http://schemas.openxmlformats.org/markup-compatibility/2006" xmlns:aink="http://schemas.microsoft.com/office/drawing/2016/ink" xmlns:am3d="http://schemas.microsoft.com/office/drawing/2017/model3d" xmlns:o="urn:schemas-microsoft-com:office:office" xmlns:oel="http://schemas.microsoft.com/office/2019/extlst" xmlns:r="http://schemas.openxmlformats.org/officeDocument/2006/relationships" xmlns:m="http://schemas.openxmlformats.org/officeDocument/2006/math" xmlns:v="urn:schemas-microsoft-com:vml" xmlns:wp14="http://schemas.microsoft.com/office/word/2010/wordprocessingDrawing" xmlns:wp="http://schemas.openxmlformats.org/drawingml/2006/wordprocessingDrawing" xmlns:w10="urn:schemas-microsoft-com:office:word" xmlns:w="http://schemas.openxmlformats.org/wordprocessingml/2006/main" xmlns:w14="http://schemas.microsoft.com/office/word/2010/wordml" xmlns:w15="http://schemas.microsoft.com/office/word/2012/wordml" xmlns:w16cex="http://schemas.microsoft.com/office/word/2018/wordml/cex" xmlns:w16cid="http://schemas.microsoft.com/office/word/2016/wordml/cid" xmlns:w16="http://schemas.microsoft.com/office/word/2018/wordml" xmlns:w16sdtdh="http://schemas.microsoft.com/office/word/2020/wordml/sdtdatahash" xmlns:w16se="http://schemas.microsoft.com/office/word/2015/wordml/symex" xmlns:wpg="http://schemas.microsoft.com/office/word/2010/wordprocessingGroup" xmlns:wpi="http://schemas.microsoft.com/office/word/2010/wordprocessingInk" xmlns:wne="http://schemas.microsoft.com/office/word/2006/wordml" xmlns:wps="http://schemas.microsoft.com/office/word/2010/wordprocessingShape" mc:Ignorable="w14 w15 w16se w16cid w16 w16cex w16sdtdh wp14">
   <w:body>
     <w:p>
       <w:pPr>
@@ -267,12 +267,37 @@
           <w:szCs w:val="44"/>
         </w:rPr>
       </w:pPr>
-      <w:r>
-        <w:rPr>
-          <w:sz w:val="44"/>
-          <w:szCs w:val="44"/>
-        </w:rPr>
-        <w:t>Μετάι Γιονίλντα ΑΜ:1059650</w:t>
+      <w:proofErr w:type="spellStart"/>
+      <w:r>
+        <w:rPr>
+          <w:sz w:val="44"/>
+          <w:szCs w:val="44"/>
+        </w:rPr>
+        <w:t>Μετάι</w:t>
+      </w:r>
+      <w:proofErr w:type="spellEnd"/>
+      <w:r>
+        <w:rPr>
+          <w:sz w:val="44"/>
+          <w:szCs w:val="44"/>
+        </w:rPr>
+        <w:t xml:space="preserve"> </w:t>
+      </w:r>
+      <w:proofErr w:type="spellStart"/>
+      <w:r>
+        <w:rPr>
+          <w:sz w:val="44"/>
+          <w:szCs w:val="44"/>
+        </w:rPr>
+        <w:t>Γιονίλντα</w:t>
+      </w:r>
+      <w:proofErr w:type="spellEnd"/>
+      <w:r>
+        <w:rPr>
+          <w:sz w:val="44"/>
+          <w:szCs w:val="44"/>
+        </w:rPr>
+        <w:t xml:space="preserve"> ΑΜ:1059650</w:t>
       </w:r>
     </w:p>
     <w:p>
@@ -402,20 +427,70 @@
     <w:p>
       <w:pPr>
         <w:rPr>
-          <w:sz w:val="44"/>
-          <w:szCs w:val="44"/>
+          <w:sz w:val="40"/>
+          <w:szCs w:val="40"/>
           <w:u w:val="single"/>
         </w:rPr>
       </w:pPr>
-    </w:p>
-    <w:p>
-      <w:pPr>
-        <w:rPr>
-          <w:sz w:val="44"/>
-          <w:szCs w:val="44"/>
+      <w:r>
+        <w:rPr>
+          <w:sz w:val="40"/>
+          <w:szCs w:val="40"/>
           <w:u w:val="single"/>
         </w:rPr>
-      </w:pPr>
+        <w:t>v1.0:</w:t>
+      </w:r>
+    </w:p>
+    <w:p>
+      <w:pPr>
+        <w:rPr>
+          <w:sz w:val="32"/>
+          <w:szCs w:val="32"/>
+        </w:rPr>
+      </w:pPr>
+      <w:r>
+        <w:rPr>
+          <w:sz w:val="32"/>
+          <w:szCs w:val="32"/>
+        </w:rPr>
+        <w:t>-</w:t>
+      </w:r>
+      <w:r>
+        <w:rPr>
+          <w:sz w:val="32"/>
+          <w:szCs w:val="32"/>
+        </w:rPr>
+        <w:t>Το παρών τεχνικό κείμενο δεν διαφοροποιείτε</w:t>
+      </w:r>
+      <w:r>
+        <w:rPr>
+          <w:sz w:val="32"/>
+          <w:szCs w:val="32"/>
+        </w:rPr>
+        <w:t xml:space="preserve"> </w:t>
+      </w:r>
+      <w:r>
+        <w:rPr>
+          <w:sz w:val="32"/>
+          <w:szCs w:val="32"/>
+        </w:rPr>
+        <w:t xml:space="preserve">από την προηγούμενη έκδοση του </w:t>
+      </w:r>
+      <w:r>
+        <w:rPr>
+          <w:sz w:val="32"/>
+          <w:szCs w:val="32"/>
+          <w:lang w:val="en-US"/>
+        </w:rPr>
+        <w:t>v</w:t>
+      </w:r>
+      <w:r>
+        <w:rPr>
+          <w:sz w:val="32"/>
+          <w:szCs w:val="32"/>
+        </w:rPr>
+        <w:t>0.2.</w:t>
+      </w:r>
     </w:p>
     <w:p>
       <w:pPr>
@@ -483,16 +558,114 @@
     <w:p>
       <w:pPr>
         <w:rPr>
-          <w:sz w:val="28"/>
-          <w:szCs w:val="28"/>
-        </w:rPr>
-      </w:pPr>
-      <w:r>
-        <w:rPr>
-          <w:sz w:val="28"/>
-          <w:szCs w:val="28"/>
-        </w:rPr>
-        <w:t>Στα Gannt chart και Pert chart, φαίνεται μια αρχική εκτίμηση του χρόνου που απαιτείται για την ολοκλήρωση του project. Θεωρούμε όλες τις ημέρες εργάσιμες και η διάρκεια τον μηνών είναι κανονική.</w:t>
+          <w:sz w:val="44"/>
+          <w:szCs w:val="44"/>
+          <w:u w:val="single"/>
+        </w:rPr>
+      </w:pPr>
+    </w:p>
+    <w:p>
+      <w:pPr>
+        <w:rPr>
+          <w:sz w:val="44"/>
+          <w:szCs w:val="44"/>
+          <w:u w:val="single"/>
+        </w:rPr>
+      </w:pPr>
+    </w:p>
+    <w:p>
+      <w:pPr>
+        <w:rPr>
+          <w:sz w:val="28"/>
+          <w:szCs w:val="28"/>
+        </w:rPr>
+      </w:pPr>
+      <w:r>
+        <w:rPr>
+          <w:sz w:val="28"/>
+          <w:szCs w:val="28"/>
+        </w:rPr>
+        <w:t xml:space="preserve">Στα </w:t>
+      </w:r>
+      <w:proofErr w:type="spellStart"/>
+      <w:r>
+        <w:rPr>
+          <w:sz w:val="28"/>
+          <w:szCs w:val="28"/>
+        </w:rPr>
+        <w:t>Gannt</w:t>
+      </w:r>
+      <w:proofErr w:type="spellEnd"/>
+      <w:r>
+        <w:rPr>
+          <w:sz w:val="28"/>
+          <w:szCs w:val="28"/>
+        </w:rPr>
+        <w:t xml:space="preserve"> </w:t>
+      </w:r>
+      <w:proofErr w:type="spellStart"/>
+      <w:r>
+        <w:rPr>
+          <w:sz w:val="28"/>
+          <w:szCs w:val="28"/>
+        </w:rPr>
+        <w:t>chart</w:t>
+      </w:r>
+      <w:proofErr w:type="spellEnd"/>
+      <w:r>
+        <w:rPr>
+          <w:sz w:val="28"/>
+          <w:szCs w:val="28"/>
+        </w:rPr>
+        <w:t xml:space="preserve"> και </w:t>
+      </w:r>
+      <w:proofErr w:type="spellStart"/>
+      <w:r>
+        <w:rPr>
+          <w:sz w:val="28"/>
+          <w:szCs w:val="28"/>
+        </w:rPr>
+        <w:t>Pert</w:t>
+      </w:r>
+      <w:proofErr w:type="spellEnd"/>
+      <w:r>
+        <w:rPr>
+          <w:sz w:val="28"/>
+          <w:szCs w:val="28"/>
+        </w:rPr>
+        <w:t xml:space="preserve"> </w:t>
+      </w:r>
+      <w:proofErr w:type="spellStart"/>
+      <w:r>
+        <w:rPr>
+          <w:sz w:val="28"/>
+          <w:szCs w:val="28"/>
+        </w:rPr>
+        <w:t>chart</w:t>
+      </w:r>
+      <w:proofErr w:type="spellEnd"/>
+      <w:r>
+        <w:rPr>
+          <w:sz w:val="28"/>
+          <w:szCs w:val="28"/>
+        </w:rPr>
+        <w:t xml:space="preserve">, φαίνεται μια αρχική εκτίμηση του χρόνου που απαιτείται για την ολοκλήρωση του </w:t>
+      </w:r>
+      <w:proofErr w:type="spellStart"/>
+      <w:r>
+        <w:rPr>
+          <w:sz w:val="28"/>
+          <w:szCs w:val="28"/>
+        </w:rPr>
+        <w:t>project</w:t>
+      </w:r>
+      <w:proofErr w:type="spellEnd"/>
+      <w:r>
+        <w:rPr>
+          <w:sz w:val="28"/>
+          <w:szCs w:val="28"/>
+        </w:rPr>
+        <w:t>. Θεωρούμε όλες τις ημέρες εργάσιμες και η διάρκεια τον μηνών είναι κανονική.</w:t>
       </w:r>
     </w:p>
     <w:p>
@@ -543,14 +716,51 @@
         </w:drawing>
       </w:r>
       <w:r>
-        <w:t>Εικόνα 1: Gannt</w:t>
-      </w:r>
+        <w:t xml:space="preserve">Εικόνα 1: </w:t>
+      </w:r>
+      <w:proofErr w:type="spellStart"/>
+      <w:r>
+        <w:t>Gannt</w:t>
+      </w:r>
+      <w:proofErr w:type="spellEnd"/>
       <w:r>
         <w:rPr>
           <w:sz w:val="20"/>
           <w:szCs w:val="20"/>
         </w:rPr>
-        <w:t xml:space="preserve"> chart: Εκτίμηση χρόνων για την ολοκλήρωση του project.</w:t>
+        <w:t xml:space="preserve"> </w:t>
+      </w:r>
+      <w:proofErr w:type="spellStart"/>
+      <w:r>
+        <w:rPr>
+          <w:sz w:val="20"/>
+          <w:szCs w:val="20"/>
+        </w:rPr>
+        <w:t>chart</w:t>
+      </w:r>
+      <w:proofErr w:type="spellEnd"/>
+      <w:r>
+        <w:rPr>
+          <w:sz w:val="20"/>
+          <w:szCs w:val="20"/>
+        </w:rPr>
+        <w:t xml:space="preserve">: Εκτίμηση χρόνων για την ολοκλήρωση του </w:t>
+      </w:r>
+      <w:proofErr w:type="spellStart"/>
+      <w:r>
+        <w:rPr>
+          <w:sz w:val="20"/>
+          <w:szCs w:val="20"/>
+        </w:rPr>
+        <w:t>project</w:t>
+      </w:r>
+      <w:proofErr w:type="spellEnd"/>
+      <w:r>
+        <w:rPr>
+          <w:sz w:val="20"/>
+          <w:szCs w:val="20"/>
+        </w:rPr>
+        <w:t>.</w:t>
       </w:r>
     </w:p>
     <w:p>
@@ -615,7 +825,23 @@
         </w:drawing>
       </w:r>
       <w:r>
-        <w:t>Εικόνα 2: Pert chart: Εκτίμηση χρόνων με αισιόδοξη, κανονική και απαισιόδοξη εκτίμηση.</w:t>
+        <w:t xml:space="preserve">Εικόνα 2: </w:t>
+      </w:r>
+      <w:proofErr w:type="spellStart"/>
+      <w:r>
+        <w:t>Pert</w:t>
+      </w:r>
+      <w:proofErr w:type="spellEnd"/>
+      <w:r>
+        <w:t xml:space="preserve"> </w:t>
+      </w:r>
+      <w:proofErr w:type="spellStart"/>
+      <w:r>
+        <w:t>chart</w:t>
+      </w:r>
+      <w:proofErr w:type="spellEnd"/>
+      <w:r>
+        <w:t>: Εκτίμηση χρόνων με αισιόδοξη, κανονική και απαισιόδοξη εκτίμηση.</w:t>
       </w:r>
     </w:p>
     <w:p>
@@ -638,7 +864,23 @@
           <w:sz w:val="28"/>
           <w:szCs w:val="28"/>
         </w:rPr>
-        <w:t>Στο pert-chart το κρίσιμο μονοπάτι υπολογίστηκε από την διακύμανση των έργων καθώς τα μονοπάτια έχουν κοινές κανονικές εκτιμήσεις. Η τιμή του κρίσιμου μονοπατιού είναι 161,67 και η μεγαλύτερη από όλες.</w:t>
+        <w:t xml:space="preserve">Στο </w:t>
+      </w:r>
+      <w:proofErr w:type="spellStart"/>
+      <w:r>
+        <w:rPr>
+          <w:sz w:val="28"/>
+          <w:szCs w:val="28"/>
+        </w:rPr>
+        <w:t>pert-chart</w:t>
+      </w:r>
+      <w:proofErr w:type="spellEnd"/>
+      <w:r>
+        <w:rPr>
+          <w:sz w:val="28"/>
+          <w:szCs w:val="28"/>
+        </w:rPr>
+        <w:t xml:space="preserve"> το κρίσιμο μονοπάτι υπολογίστηκε από την διακύμανση των έργων καθώς τα μονοπάτια έχουν κοινές κανονικές εκτιμήσεις. Η τιμή του κρίσιμου μονοπατιού είναι 161,67 και η μεγαλύτερη από όλες.</w:t>
       </w:r>
     </w:p>
     <w:p>
@@ -785,7 +1027,23 @@
           <w:sz w:val="28"/>
           <w:szCs w:val="28"/>
         </w:rPr>
-        <w:t>Τέλος υπολογίζοντας το κόστος του έργου το σύνολο θα κυμανθεί στα 51.740€. Το ποσό αυτό περιλαμβάνει την αμοιβή μας για το διάστημα των 10,5 μηνών που εκτιμάται ο χρόνος που χρειαζόμαστε και με τα λειτουργικά κόστη που θα χρειαστούμε. Το ποσό βγαίνει ως εξής: Υπολογίζονται 1.256 ανθρωποημέρες * 8 ώρες = 10.048 ανθρωποώρες. Θέτοντας ως αμοιβή 5€ την ώρα το ποσό κυμαίνεται στα 50.240€. Τέλος υπολογίζονται 150€ το μήνα τα λειτουργικά έξοδα. Για το διάστημα 10 μηνών τα έξοδα φτάνουν τα 1.500€. Σύνολο οι απολαβές μας θα είναι στα 51.740€.</w:t>
+        <w:t xml:space="preserve">Τέλος υπολογίζοντας το κόστος του έργου το σύνολο θα κυμανθεί στα 51.740€. Το ποσό αυτό περιλαμβάνει την αμοιβή μας για το διάστημα των 10,5 μηνών που εκτιμάται ο χρόνος που χρειαζόμαστε και με τα λειτουργικά κόστη που θα χρειαστούμε. Το ποσό βγαίνει ως εξής: Υπολογίζονται 1.256 </w:t>
+      </w:r>
+      <w:proofErr w:type="spellStart"/>
+      <w:r>
+        <w:rPr>
+          <w:sz w:val="28"/>
+          <w:szCs w:val="28"/>
+        </w:rPr>
+        <w:t>ανθρωποημέρες</w:t>
+      </w:r>
+      <w:proofErr w:type="spellEnd"/>
+      <w:r>
+        <w:rPr>
+          <w:sz w:val="28"/>
+          <w:szCs w:val="28"/>
+        </w:rPr>
+        <w:t xml:space="preserve"> * 8 ώρες = 10.048 ανθρωποώρες. Θέτοντας ως αμοιβή 5€ την ώρα το ποσό κυμαίνεται στα 50.240€. Τέλος υπολογίζονται 150€ το μήνα τα λειτουργικά έξοδα. Για το διάστημα 10 μηνών τα έξοδα φτάνουν τα 1.500€. Σύνολο οι απολαβές μας θα είναι στα 51.740€.</w:t>
       </w:r>
     </w:p>
     <w:sectPr>
@@ -799,7 +1057,7 @@
 </file>
 
 <file path=word/numbering.xml><?xml version="1.0" encoding="utf-8"?>
-<w:numbering xmlns:wpc="http://schemas.microsoft.com/office/word/2010/wordprocessingCanvas" xmlns:cx="http://schemas.microsoft.com/office/drawing/2014/chartex" xmlns:cx1="http://schemas.microsoft.com/office/drawing/2015/9/8/chartex" xmlns:cx2="http://schemas.microsoft.com/office/drawing/2015/10/21/chartex" xmlns:cx3="http://schemas.microsoft.com/office/drawing/2016/5/9/chartex" xmlns:cx4="http://schemas.microsoft.com/office/drawing/2016/5/10/chartex" xmlns:cx5="http://schemas.microsoft.com/office/drawing/2016/5/11/chartex" xmlns:cx6="http://schemas.microsoft.com/office/drawing/2016/5/12/chartex" xmlns:cx7="http://schemas.microsoft.com/office/drawing/2016/5/13/chartex" xmlns:cx8="http://schemas.microsoft.com/office/drawing/2016/5/14/chartex" xmlns:mc="http://schemas.openxmlformats.org/markup-compatibility/2006" xmlns:aink="http://schemas.microsoft.com/office/drawing/2016/ink" xmlns:am3d="http://schemas.microsoft.com/office/drawing/2017/model3d" xmlns:o="urn:schemas-microsoft-com:office:office" xmlns:oel="http://schemas.microsoft.com/office/2019/extlst" xmlns:r="http://schemas.openxmlformats.org/officeDocument/2006/relationships" xmlns:m="http://schemas.openxmlformats.org/officeDocument/2006/math" xmlns:v="urn:schemas-microsoft-com:vml" xmlns:wp14="http://schemas.microsoft.com/office/word/2010/wordprocessingDrawing" xmlns:wp="http://schemas.openxmlformats.org/drawingml/2006/wordprocessingDrawing" xmlns:w10="urn:schemas-microsoft-com:office:word" xmlns:w="http://schemas.openxmlformats.org/wordprocessingml/2006/main" xmlns:w14="http://schemas.microsoft.com/office/word/2010/wordml" xmlns:w15="http://schemas.microsoft.com/office/word/2012/wordml" xmlns:w16cex="http://schemas.microsoft.com/office/word/2018/wordml/cex" xmlns:w16cid="http://schemas.microsoft.com/office/word/2016/wordml/cid" xmlns:w16="http://schemas.microsoft.com/office/word/2018/wordml" xmlns:w16du="http://schemas.microsoft.com/office/word/2023/wordml/word16du" xmlns:w16sdtdh="http://schemas.microsoft.com/office/word/2020/wordml/sdtdatahash" xmlns:w16se="http://schemas.microsoft.com/office/word/2015/wordml/symex" xmlns:wpg="http://schemas.microsoft.com/office/word/2010/wordprocessingGroup" xmlns:wpi="http://schemas.microsoft.com/office/word/2010/wordprocessingInk" xmlns:wne="http://schemas.microsoft.com/office/word/2006/wordml" xmlns:wps="http://schemas.microsoft.com/office/word/2010/wordprocessingShape" mc:Ignorable="w14 w15 w16se w16cid w16 w16cex w16sdtdh wp14">
+<w:numbering xmlns:wpc="http://schemas.microsoft.com/office/word/2010/wordprocessingCanvas" xmlns:cx="http://schemas.microsoft.com/office/drawing/2014/chartex" xmlns:cx1="http://schemas.microsoft.com/office/drawing/2015/9/8/chartex" xmlns:cx2="http://schemas.microsoft.com/office/drawing/2015/10/21/chartex" xmlns:cx3="http://schemas.microsoft.com/office/drawing/2016/5/9/chartex" xmlns:cx4="http://schemas.microsoft.com/office/drawing/2016/5/10/chartex" xmlns:cx5="http://schemas.microsoft.com/office/drawing/2016/5/11/chartex" xmlns:cx6="http://schemas.microsoft.com/office/drawing/2016/5/12/chartex" xmlns:cx7="http://schemas.microsoft.com/office/drawing/2016/5/13/chartex" xmlns:cx8="http://schemas.microsoft.com/office/drawing/2016/5/14/chartex" xmlns:mc="http://schemas.openxmlformats.org/markup-compatibility/2006" xmlns:aink="http://schemas.microsoft.com/office/drawing/2016/ink" xmlns:am3d="http://schemas.microsoft.com/office/drawing/2017/model3d" xmlns:o="urn:schemas-microsoft-com:office:office" xmlns:oel="http://schemas.microsoft.com/office/2019/extlst" xmlns:r="http://schemas.openxmlformats.org/officeDocument/2006/relationships" xmlns:m="http://schemas.openxmlformats.org/officeDocument/2006/math" xmlns:v="urn:schemas-microsoft-com:vml" xmlns:wp14="http://schemas.microsoft.com/office/word/2010/wordprocessingDrawing" xmlns:wp="http://schemas.openxmlformats.org/drawingml/2006/wordprocessingDrawing" xmlns:w10="urn:schemas-microsoft-com:office:word" xmlns:w="http://schemas.openxmlformats.org/wordprocessingml/2006/main" xmlns:w14="http://schemas.microsoft.com/office/word/2010/wordml" xmlns:w15="http://schemas.microsoft.com/office/word/2012/wordml" xmlns:w16cex="http://schemas.microsoft.com/office/word/2018/wordml/cex" xmlns:w16cid="http://schemas.microsoft.com/office/word/2016/wordml/cid" xmlns:w16="http://schemas.microsoft.com/office/word/2018/wordml" xmlns:w16sdtdh="http://schemas.microsoft.com/office/word/2020/wordml/sdtdatahash" xmlns:w16se="http://schemas.microsoft.com/office/word/2015/wordml/symex" xmlns:wpg="http://schemas.microsoft.com/office/word/2010/wordprocessingGroup" xmlns:wpi="http://schemas.microsoft.com/office/word/2010/wordprocessingInk" xmlns:wne="http://schemas.microsoft.com/office/word/2006/wordml" xmlns:wps="http://schemas.microsoft.com/office/word/2010/wordprocessingShape" mc:Ignorable="w14 w15 w16se w16cid w16 w16cex w16sdtdh wp14">
   <w:abstractNum w:abstractNumId="0" w15:restartNumberingAfterBreak="0">
     <w:nsid w:val="29C68313"/>
     <w:multiLevelType w:val="hybridMultilevel"/>
@@ -1553,7 +1811,6 @@
   <w:style w:type="character" w:default="1" w:styleId="a0">
     <w:name w:val="Default Paragraph Font"/>
     <w:uiPriority w:val="1"/>
-    <w:semiHidden/>
     <w:unhideWhenUsed/>
   </w:style>
   <w:style w:type="table" w:default="1" w:styleId="a1">

</xml_diff>